<commit_message>
One notebook for everything
</commit_message>
<xml_diff>
--- a/data/Ausarbeitung.docx
+++ b/data/Ausarbeitung.docx
@@ -5,155 +5,264 @@
     <w:p>
       <w:pPr>
         <w:jc w:val="center"/>
+        <w:rPr>
+          <w:rFonts w:cs="Arial"/>
+        </w:rPr>
       </w:pPr>
     </w:p>
     <w:p>
       <w:pPr>
         <w:jc w:val="center"/>
+        <w:rPr>
+          <w:rFonts w:cs="Arial"/>
+        </w:rPr>
       </w:pPr>
     </w:p>
     <w:p>
       <w:pPr>
         <w:jc w:val="center"/>
+        <w:rPr>
+          <w:rFonts w:cs="Arial"/>
+        </w:rPr>
       </w:pPr>
     </w:p>
     <w:p>
       <w:pPr>
         <w:jc w:val="center"/>
-      </w:pPr>
-      <w:r>
+        <w:rPr>
+          <w:rFonts w:cs="Arial"/>
+        </w:rPr>
+      </w:pPr>
+      <w:r>
+        <w:rPr>
+          <w:rFonts w:cs="Arial"/>
+        </w:rPr>
         <w:t>Hochschule Karlsruhe – Technik und Wirtschaft</w:t>
       </w:r>
     </w:p>
     <w:p>
       <w:pPr>
         <w:jc w:val="center"/>
-      </w:pPr>
-      <w:r>
+        <w:rPr>
+          <w:rFonts w:cs="Arial"/>
+        </w:rPr>
+      </w:pPr>
+      <w:r>
+        <w:rPr>
+          <w:rFonts w:cs="Arial"/>
+        </w:rPr>
         <w:t>Fakultät für Maschinenbau und Mechatronik</w:t>
       </w:r>
     </w:p>
     <w:p>
       <w:pPr>
         <w:jc w:val="center"/>
+        <w:rPr>
+          <w:rFonts w:cs="Arial"/>
+        </w:rPr>
       </w:pPr>
     </w:p>
     <w:p>
       <w:pPr>
         <w:jc w:val="center"/>
+        <w:rPr>
+          <w:rFonts w:cs="Arial"/>
+        </w:rPr>
       </w:pPr>
     </w:p>
     <w:p>
       <w:pPr>
         <w:jc w:val="center"/>
+        <w:rPr>
+          <w:rFonts w:cs="Arial"/>
+        </w:rPr>
       </w:pPr>
     </w:p>
     <w:p>
       <w:pPr>
         <w:pStyle w:val="Titel"/>
-      </w:pPr>
-      <w:r>
+        <w:rPr>
+          <w:rFonts w:cs="Arial"/>
+        </w:rPr>
+      </w:pPr>
+      <w:r>
+        <w:rPr>
+          <w:rFonts w:cs="Arial"/>
+        </w:rPr>
         <w:t xml:space="preserve">Unterscheidung von </w:t>
       </w:r>
       <w:r>
+        <w:rPr>
+          <w:rFonts w:cs="Arial"/>
+        </w:rPr>
         <w:br/>
         <w:t xml:space="preserve">Flaschenöffnern, Dosenöffnern </w:t>
       </w:r>
       <w:r>
+        <w:rPr>
+          <w:rFonts w:cs="Arial"/>
+        </w:rPr>
         <w:br/>
       </w:r>
       <w:r>
+        <w:rPr>
+          <w:rFonts w:cs="Arial"/>
+        </w:rPr>
         <w:t>und Korkenziehern mittels</w:t>
       </w:r>
       <w:r>
+        <w:rPr>
+          <w:rFonts w:cs="Arial"/>
+        </w:rPr>
         <w:br/>
       </w:r>
       <w:r>
+        <w:rPr>
+          <w:rFonts w:cs="Arial"/>
+        </w:rPr>
         <w:t xml:space="preserve"> Verfahren der Künstlichen Intelligenz</w:t>
       </w:r>
     </w:p>
     <w:p>
       <w:pPr>
         <w:jc w:val="center"/>
+        <w:rPr>
+          <w:rFonts w:cs="Arial"/>
+        </w:rPr>
       </w:pPr>
     </w:p>
     <w:p>
       <w:pPr>
         <w:jc w:val="center"/>
+        <w:rPr>
+          <w:rFonts w:cs="Arial"/>
+        </w:rPr>
       </w:pPr>
     </w:p>
     <w:p>
       <w:pPr>
         <w:jc w:val="center"/>
+        <w:rPr>
+          <w:rFonts w:cs="Arial"/>
+        </w:rPr>
       </w:pPr>
     </w:p>
     <w:p>
       <w:pPr>
         <w:jc w:val="center"/>
-      </w:pPr>
-      <w:r>
+        <w:rPr>
+          <w:rFonts w:cs="Arial"/>
+        </w:rPr>
+      </w:pPr>
+      <w:r>
+        <w:rPr>
+          <w:rFonts w:cs="Arial"/>
+        </w:rPr>
         <w:t xml:space="preserve">Hausarbeitsprojekt </w:t>
       </w:r>
     </w:p>
     <w:p>
       <w:pPr>
         <w:jc w:val="center"/>
+        <w:rPr>
+          <w:rFonts w:cs="Arial"/>
+        </w:rPr>
       </w:pPr>
     </w:p>
     <w:p>
       <w:pPr>
         <w:jc w:val="center"/>
+        <w:rPr>
+          <w:rFonts w:cs="Arial"/>
+        </w:rPr>
       </w:pPr>
     </w:p>
     <w:p>
       <w:pPr>
         <w:jc w:val="center"/>
+        <w:rPr>
+          <w:rFonts w:cs="Arial"/>
+        </w:rPr>
       </w:pPr>
     </w:p>
     <w:p>
       <w:pPr>
         <w:jc w:val="center"/>
+        <w:rPr>
+          <w:rFonts w:cs="Arial"/>
+        </w:rPr>
       </w:pPr>
     </w:p>
     <w:p>
       <w:pPr>
         <w:jc w:val="center"/>
+        <w:rPr>
+          <w:rFonts w:cs="Arial"/>
+        </w:rPr>
       </w:pPr>
     </w:p>
     <w:p>
       <w:pPr>
         <w:jc w:val="center"/>
-      </w:pPr>
-      <w:r>
+        <w:rPr>
+          <w:rFonts w:cs="Arial"/>
+        </w:rPr>
+      </w:pPr>
+      <w:r>
+        <w:rPr>
+          <w:rFonts w:cs="Arial"/>
+        </w:rPr>
         <w:t>von</w:t>
       </w:r>
     </w:p>
     <w:p>
       <w:pPr>
         <w:jc w:val="center"/>
-      </w:pPr>
-      <w:r>
+        <w:rPr>
+          <w:rFonts w:cs="Arial"/>
+        </w:rPr>
+      </w:pPr>
+      <w:r>
+        <w:rPr>
+          <w:rFonts w:cs="Arial"/>
+        </w:rPr>
         <w:t>Kathrin Alba</w:t>
       </w:r>
       <w:r>
+        <w:rPr>
+          <w:rFonts w:cs="Arial"/>
+        </w:rPr>
         <w:t xml:space="preserve">, </w:t>
       </w:r>
       <w:r>
+        <w:rPr>
+          <w:rFonts w:cs="Arial"/>
+        </w:rPr>
         <w:t>Matr.-Nr.: 79542</w:t>
       </w:r>
     </w:p>
     <w:p>
       <w:pPr>
         <w:jc w:val="center"/>
-      </w:pPr>
-      <w:r>
+        <w:rPr>
+          <w:rFonts w:cs="Arial"/>
+        </w:rPr>
+      </w:pPr>
+      <w:r>
+        <w:rPr>
+          <w:rFonts w:cs="Arial"/>
+        </w:rPr>
         <w:t>Philipp Kirsch</w:t>
       </w:r>
       <w:r>
+        <w:rPr>
+          <w:rFonts w:cs="Arial"/>
+        </w:rPr>
         <w:t xml:space="preserve">, </w:t>
       </w:r>
       <w:r>
         <w:rPr>
+          <w:rFonts w:cs="Arial"/>
           <w:highlight w:val="yellow"/>
         </w:rPr>
         <w:t>Matr.-Nr.:</w:t>
@@ -162,36 +271,63 @@
     <w:p>
       <w:pPr>
         <w:jc w:val="center"/>
+        <w:rPr>
+          <w:rFonts w:cs="Arial"/>
+        </w:rPr>
       </w:pPr>
     </w:p>
     <w:p>
       <w:pPr>
         <w:jc w:val="center"/>
+        <w:rPr>
+          <w:rFonts w:cs="Arial"/>
+        </w:rPr>
       </w:pPr>
     </w:p>
     <w:p>
       <w:pPr>
         <w:jc w:val="center"/>
+        <w:rPr>
+          <w:rFonts w:cs="Arial"/>
+        </w:rPr>
       </w:pPr>
     </w:p>
     <w:p>
       <w:pPr>
         <w:jc w:val="center"/>
-      </w:pPr>
-      <w:r>
+        <w:rPr>
+          <w:rFonts w:cs="Arial"/>
+        </w:rPr>
+      </w:pPr>
+      <w:r>
+        <w:rPr>
+          <w:rFonts w:cs="Arial"/>
+        </w:rPr>
         <w:t xml:space="preserve">Karlsruhe, </w:t>
       </w:r>
       <w:r>
+        <w:rPr>
+          <w:rFonts w:cs="Arial"/>
+        </w:rPr>
         <w:t>01.02.2022</w:t>
       </w:r>
     </w:p>
     <w:p>
       <w:pPr>
         <w:jc w:val="center"/>
+        <w:rPr>
+          <w:rFonts w:cs="Arial"/>
+        </w:rPr>
       </w:pPr>
     </w:p>
     <w:sdt>
       <w:sdtPr>
+        <w:rPr>
+          <w:rFonts w:eastAsiaTheme="minorEastAsia" w:cs="Arial"/>
+          <w:b w:val="0"/>
+          <w:sz w:val="22"/>
+          <w:szCs w:val="22"/>
+        </w:rPr>
         <w:id w:val="-751121833"/>
         <w:docPartObj>
           <w:docPartGallery w:val="Table of Contents"/>
@@ -200,18 +336,21 @@
       </w:sdtPr>
       <w:sdtEndPr>
         <w:rPr>
-          <w:rFonts w:eastAsiaTheme="minorEastAsia" w:cstheme="minorBidi"/>
           <w:bCs/>
-          <w:sz w:val="22"/>
-          <w:szCs w:val="22"/>
         </w:rPr>
       </w:sdtEndPr>
       <w:sdtContent>
         <w:p>
           <w:pPr>
             <w:pStyle w:val="Inhaltsverzeichnisberschrift"/>
+            <w:rPr>
+              <w:rFonts w:cs="Arial"/>
+            </w:rPr>
           </w:pPr>
           <w:r>
+            <w:rPr>
+              <w:rFonts w:cs="Arial"/>
+            </w:rPr>
             <w:t>Inhaltsverzeichnis</w:t>
           </w:r>
         </w:p>
@@ -223,28 +362,40 @@
               <w:tab w:val="right" w:leader="dot" w:pos="8494"/>
             </w:tabs>
             <w:rPr>
+              <w:rFonts w:cs="Arial"/>
               <w:noProof/>
             </w:rPr>
           </w:pPr>
           <w:r>
+            <w:rPr>
+              <w:rFonts w:cs="Arial"/>
+            </w:rPr>
             <w:fldChar w:fldCharType="begin"/>
           </w:r>
           <w:r>
+            <w:rPr>
+              <w:rFonts w:cs="Arial"/>
+            </w:rPr>
             <w:instrText xml:space="preserve"> TOC \o "1-3" \h \z \u </w:instrText>
           </w:r>
           <w:r>
+            <w:rPr>
+              <w:rFonts w:cs="Arial"/>
+            </w:rPr>
             <w:fldChar w:fldCharType="separate"/>
           </w:r>
           <w:hyperlink w:anchor="_Toc94179743" w:history="1">
             <w:r>
               <w:rPr>
                 <w:rStyle w:val="Hyperlink"/>
+                <w:rFonts w:cs="Arial"/>
                 <w:noProof/>
               </w:rPr>
               <w:t>1.</w:t>
             </w:r>
             <w:r>
               <w:rPr>
+                <w:rFonts w:cs="Arial"/>
                 <w:noProof/>
               </w:rPr>
               <w:tab/>
@@ -252,12 +403,14 @@
             <w:r>
               <w:rPr>
                 <w:rStyle w:val="Hyperlink"/>
+                <w:rFonts w:cs="Arial"/>
                 <w:noProof/>
               </w:rPr>
               <w:t>Dateneigenschaften</w:t>
             </w:r>
             <w:r>
               <w:rPr>
+                <w:rFonts w:cs="Arial"/>
                 <w:noProof/>
                 <w:webHidden/>
               </w:rPr>
@@ -265,6 +418,7 @@
             </w:r>
             <w:r>
               <w:rPr>
+                <w:rFonts w:cs="Arial"/>
                 <w:noProof/>
                 <w:webHidden/>
               </w:rPr>
@@ -272,6 +426,7 @@
             </w:r>
             <w:r>
               <w:rPr>
+                <w:rFonts w:cs="Arial"/>
                 <w:noProof/>
                 <w:webHidden/>
               </w:rPr>
@@ -279,12 +434,14 @@
             </w:r>
             <w:r>
               <w:rPr>
-                <w:noProof/>
-                <w:webHidden/>
-              </w:rPr>
-            </w:r>
-            <w:r>
-              <w:rPr>
+                <w:rFonts w:cs="Arial"/>
+                <w:noProof/>
+                <w:webHidden/>
+              </w:rPr>
+            </w:r>
+            <w:r>
+              <w:rPr>
+                <w:rFonts w:cs="Arial"/>
                 <w:noProof/>
                 <w:webHidden/>
               </w:rPr>
@@ -292,6 +449,7 @@
             </w:r>
             <w:r>
               <w:rPr>
+                <w:rFonts w:cs="Arial"/>
                 <w:noProof/>
                 <w:webHidden/>
               </w:rPr>
@@ -299,6 +457,7 @@
             </w:r>
             <w:r>
               <w:rPr>
+                <w:rFonts w:cs="Arial"/>
                 <w:noProof/>
                 <w:webHidden/>
               </w:rPr>
@@ -314,6 +473,7 @@
               <w:tab w:val="right" w:leader="dot" w:pos="8494"/>
             </w:tabs>
             <w:rPr>
+              <w:rFonts w:cs="Arial"/>
               <w:noProof/>
             </w:rPr>
           </w:pPr>
@@ -321,12 +481,14 @@
             <w:r>
               <w:rPr>
                 <w:rStyle w:val="Hyperlink"/>
+                <w:rFonts w:cs="Arial"/>
                 <w:noProof/>
               </w:rPr>
               <w:t>2.</w:t>
             </w:r>
             <w:r>
               <w:rPr>
+                <w:rFonts w:cs="Arial"/>
                 <w:noProof/>
               </w:rPr>
               <w:tab/>
@@ -334,12 +496,14 @@
             <w:r>
               <w:rPr>
                 <w:rStyle w:val="Hyperlink"/>
+                <w:rFonts w:cs="Arial"/>
                 <w:noProof/>
               </w:rPr>
               <w:t>Verwendete Dataaugmentation</w:t>
             </w:r>
             <w:r>
               <w:rPr>
+                <w:rFonts w:cs="Arial"/>
                 <w:noProof/>
                 <w:webHidden/>
               </w:rPr>
@@ -347,6 +511,7 @@
             </w:r>
             <w:r>
               <w:rPr>
+                <w:rFonts w:cs="Arial"/>
                 <w:noProof/>
                 <w:webHidden/>
               </w:rPr>
@@ -354,6 +519,7 @@
             </w:r>
             <w:r>
               <w:rPr>
+                <w:rFonts w:cs="Arial"/>
                 <w:noProof/>
                 <w:webHidden/>
               </w:rPr>
@@ -361,12 +527,14 @@
             </w:r>
             <w:r>
               <w:rPr>
-                <w:noProof/>
-                <w:webHidden/>
-              </w:rPr>
-            </w:r>
-            <w:r>
-              <w:rPr>
+                <w:rFonts w:cs="Arial"/>
+                <w:noProof/>
+                <w:webHidden/>
+              </w:rPr>
+            </w:r>
+            <w:r>
+              <w:rPr>
+                <w:rFonts w:cs="Arial"/>
                 <w:noProof/>
                 <w:webHidden/>
               </w:rPr>
@@ -374,6 +542,7 @@
             </w:r>
             <w:r>
               <w:rPr>
+                <w:rFonts w:cs="Arial"/>
                 <w:noProof/>
                 <w:webHidden/>
               </w:rPr>
@@ -381,6 +550,7 @@
             </w:r>
             <w:r>
               <w:rPr>
+                <w:rFonts w:cs="Arial"/>
                 <w:noProof/>
                 <w:webHidden/>
               </w:rPr>
@@ -396,6 +566,7 @@
               <w:tab w:val="right" w:leader="dot" w:pos="8494"/>
             </w:tabs>
             <w:rPr>
+              <w:rFonts w:cs="Arial"/>
               <w:noProof/>
             </w:rPr>
           </w:pPr>
@@ -403,12 +574,14 @@
             <w:r>
               <w:rPr>
                 <w:rStyle w:val="Hyperlink"/>
+                <w:rFonts w:cs="Arial"/>
                 <w:noProof/>
               </w:rPr>
               <w:t>3.</w:t>
             </w:r>
             <w:r>
               <w:rPr>
+                <w:rFonts w:cs="Arial"/>
                 <w:noProof/>
               </w:rPr>
               <w:tab/>
@@ -416,12 +589,14 @@
             <w:r>
               <w:rPr>
                 <w:rStyle w:val="Hyperlink"/>
+                <w:rFonts w:cs="Arial"/>
                 <w:noProof/>
               </w:rPr>
               <w:t>Liste aller erhobenen Merkmale</w:t>
             </w:r>
             <w:r>
               <w:rPr>
+                <w:rFonts w:cs="Arial"/>
                 <w:noProof/>
                 <w:webHidden/>
               </w:rPr>
@@ -429,6 +604,7 @@
             </w:r>
             <w:r>
               <w:rPr>
+                <w:rFonts w:cs="Arial"/>
                 <w:noProof/>
                 <w:webHidden/>
               </w:rPr>
@@ -436,6 +612,7 @@
             </w:r>
             <w:r>
               <w:rPr>
+                <w:rFonts w:cs="Arial"/>
                 <w:noProof/>
                 <w:webHidden/>
               </w:rPr>
@@ -443,12 +620,14 @@
             </w:r>
             <w:r>
               <w:rPr>
-                <w:noProof/>
-                <w:webHidden/>
-              </w:rPr>
-            </w:r>
-            <w:r>
-              <w:rPr>
+                <w:rFonts w:cs="Arial"/>
+                <w:noProof/>
+                <w:webHidden/>
+              </w:rPr>
+            </w:r>
+            <w:r>
+              <w:rPr>
+                <w:rFonts w:cs="Arial"/>
                 <w:noProof/>
                 <w:webHidden/>
               </w:rPr>
@@ -456,6 +635,7 @@
             </w:r>
             <w:r>
               <w:rPr>
+                <w:rFonts w:cs="Arial"/>
                 <w:noProof/>
                 <w:webHidden/>
               </w:rPr>
@@ -463,6 +643,7 @@
             </w:r>
             <w:r>
               <w:rPr>
+                <w:rFonts w:cs="Arial"/>
                 <w:noProof/>
                 <w:webHidden/>
               </w:rPr>
@@ -478,6 +659,7 @@
               <w:tab w:val="right" w:leader="dot" w:pos="8494"/>
             </w:tabs>
             <w:rPr>
+              <w:rFonts w:cs="Arial"/>
               <w:noProof/>
             </w:rPr>
           </w:pPr>
@@ -485,12 +667,14 @@
             <w:r>
               <w:rPr>
                 <w:rStyle w:val="Hyperlink"/>
+                <w:rFonts w:cs="Arial"/>
                 <w:noProof/>
               </w:rPr>
               <w:t>4.</w:t>
             </w:r>
             <w:r>
               <w:rPr>
+                <w:rFonts w:cs="Arial"/>
                 <w:noProof/>
               </w:rPr>
               <w:tab/>
@@ -498,12 +682,14 @@
             <w:r>
               <w:rPr>
                 <w:rStyle w:val="Hyperlink"/>
+                <w:rFonts w:cs="Arial"/>
                 <w:noProof/>
               </w:rPr>
               <w:t>Scattermatrix der Merkmale</w:t>
             </w:r>
             <w:r>
               <w:rPr>
+                <w:rFonts w:cs="Arial"/>
                 <w:noProof/>
                 <w:webHidden/>
               </w:rPr>
@@ -511,6 +697,7 @@
             </w:r>
             <w:r>
               <w:rPr>
+                <w:rFonts w:cs="Arial"/>
                 <w:noProof/>
                 <w:webHidden/>
               </w:rPr>
@@ -518,6 +705,7 @@
             </w:r>
             <w:r>
               <w:rPr>
+                <w:rFonts w:cs="Arial"/>
                 <w:noProof/>
                 <w:webHidden/>
               </w:rPr>
@@ -525,12 +713,14 @@
             </w:r>
             <w:r>
               <w:rPr>
-                <w:noProof/>
-                <w:webHidden/>
-              </w:rPr>
-            </w:r>
-            <w:r>
-              <w:rPr>
+                <w:rFonts w:cs="Arial"/>
+                <w:noProof/>
+                <w:webHidden/>
+              </w:rPr>
+            </w:r>
+            <w:r>
+              <w:rPr>
+                <w:rFonts w:cs="Arial"/>
                 <w:noProof/>
                 <w:webHidden/>
               </w:rPr>
@@ -538,6 +728,7 @@
             </w:r>
             <w:r>
               <w:rPr>
+                <w:rFonts w:cs="Arial"/>
                 <w:noProof/>
                 <w:webHidden/>
               </w:rPr>
@@ -545,6 +736,7 @@
             </w:r>
             <w:r>
               <w:rPr>
+                <w:rFonts w:cs="Arial"/>
                 <w:noProof/>
                 <w:webHidden/>
               </w:rPr>
@@ -560,6 +752,7 @@
               <w:tab w:val="right" w:leader="dot" w:pos="8494"/>
             </w:tabs>
             <w:rPr>
+              <w:rFonts w:cs="Arial"/>
               <w:noProof/>
             </w:rPr>
           </w:pPr>
@@ -567,12 +760,14 @@
             <w:r>
               <w:rPr>
                 <w:rStyle w:val="Hyperlink"/>
+                <w:rFonts w:cs="Arial"/>
                 <w:noProof/>
               </w:rPr>
               <w:t>5.</w:t>
             </w:r>
             <w:r>
               <w:rPr>
+                <w:rFonts w:cs="Arial"/>
                 <w:noProof/>
               </w:rPr>
               <w:tab/>
@@ -580,12 +775,14 @@
             <w:r>
               <w:rPr>
                 <w:rStyle w:val="Hyperlink"/>
+                <w:rFonts w:cs="Arial"/>
                 <w:noProof/>
               </w:rPr>
               <w:t>Vergleich der wichtigsten Kennzahlen</w:t>
             </w:r>
             <w:r>
               <w:rPr>
+                <w:rFonts w:cs="Arial"/>
                 <w:noProof/>
                 <w:webHidden/>
               </w:rPr>
@@ -593,6 +790,7 @@
             </w:r>
             <w:r>
               <w:rPr>
+                <w:rFonts w:cs="Arial"/>
                 <w:noProof/>
                 <w:webHidden/>
               </w:rPr>
@@ -600,6 +798,7 @@
             </w:r>
             <w:r>
               <w:rPr>
+                <w:rFonts w:cs="Arial"/>
                 <w:noProof/>
                 <w:webHidden/>
               </w:rPr>
@@ -607,12 +806,14 @@
             </w:r>
             <w:r>
               <w:rPr>
-                <w:noProof/>
-                <w:webHidden/>
-              </w:rPr>
-            </w:r>
-            <w:r>
-              <w:rPr>
+                <w:rFonts w:cs="Arial"/>
+                <w:noProof/>
+                <w:webHidden/>
+              </w:rPr>
+            </w:r>
+            <w:r>
+              <w:rPr>
+                <w:rFonts w:cs="Arial"/>
                 <w:noProof/>
                 <w:webHidden/>
               </w:rPr>
@@ -620,6 +821,7 @@
             </w:r>
             <w:r>
               <w:rPr>
+                <w:rFonts w:cs="Arial"/>
                 <w:noProof/>
                 <w:webHidden/>
               </w:rPr>
@@ -627,6 +829,7 @@
             </w:r>
             <w:r>
               <w:rPr>
+                <w:rFonts w:cs="Arial"/>
                 <w:noProof/>
                 <w:webHidden/>
               </w:rPr>
@@ -642,6 +845,7 @@
               <w:tab w:val="right" w:leader="dot" w:pos="8494"/>
             </w:tabs>
             <w:rPr>
+              <w:rFonts w:cs="Arial"/>
               <w:noProof/>
             </w:rPr>
           </w:pPr>
@@ -649,12 +853,14 @@
             <w:r>
               <w:rPr>
                 <w:rStyle w:val="Hyperlink"/>
+                <w:rFonts w:cs="Arial"/>
                 <w:noProof/>
               </w:rPr>
               <w:t>6.</w:t>
             </w:r>
             <w:r>
               <w:rPr>
+                <w:rFonts w:cs="Arial"/>
                 <w:noProof/>
               </w:rPr>
               <w:tab/>
@@ -662,12 +868,14 @@
             <w:r>
               <w:rPr>
                 <w:rStyle w:val="Hyperlink"/>
+                <w:rFonts w:cs="Arial"/>
                 <w:noProof/>
               </w:rPr>
               <w:t>Verlust- und Konvergenzfunktionen</w:t>
             </w:r>
             <w:r>
               <w:rPr>
+                <w:rFonts w:cs="Arial"/>
                 <w:noProof/>
                 <w:webHidden/>
               </w:rPr>
@@ -675,6 +883,7 @@
             </w:r>
             <w:r>
               <w:rPr>
+                <w:rFonts w:cs="Arial"/>
                 <w:noProof/>
                 <w:webHidden/>
               </w:rPr>
@@ -682,6 +891,7 @@
             </w:r>
             <w:r>
               <w:rPr>
+                <w:rFonts w:cs="Arial"/>
                 <w:noProof/>
                 <w:webHidden/>
               </w:rPr>
@@ -689,12 +899,14 @@
             </w:r>
             <w:r>
               <w:rPr>
-                <w:noProof/>
-                <w:webHidden/>
-              </w:rPr>
-            </w:r>
-            <w:r>
-              <w:rPr>
+                <w:rFonts w:cs="Arial"/>
+                <w:noProof/>
+                <w:webHidden/>
+              </w:rPr>
+            </w:r>
+            <w:r>
+              <w:rPr>
+                <w:rFonts w:cs="Arial"/>
                 <w:noProof/>
                 <w:webHidden/>
               </w:rPr>
@@ -702,6 +914,7 @@
             </w:r>
             <w:r>
               <w:rPr>
+                <w:rFonts w:cs="Arial"/>
                 <w:noProof/>
                 <w:webHidden/>
               </w:rPr>
@@ -709,6 +922,7 @@
             </w:r>
             <w:r>
               <w:rPr>
+                <w:rFonts w:cs="Arial"/>
                 <w:noProof/>
                 <w:webHidden/>
               </w:rPr>
@@ -717,8 +931,14 @@
           </w:hyperlink>
         </w:p>
         <w:p>
+          <w:pPr>
+            <w:rPr>
+              <w:rFonts w:cs="Arial"/>
+            </w:rPr>
+          </w:pPr>
           <w:r>
             <w:rPr>
+              <w:rFonts w:cs="Arial"/>
               <w:b/>
               <w:bCs/>
             </w:rPr>
@@ -729,6 +949,9 @@
     </w:sdt>
     <w:p>
       <w:pPr>
+        <w:rPr>
+          <w:rFonts w:cs="Arial"/>
+        </w:rPr>
         <w:sectPr>
           <w:headerReference w:type="even" r:id="rId8"/>
           <w:headerReference w:type="default" r:id="rId9"/>
@@ -747,118 +970,933 @@
     <w:p>
       <w:pPr>
         <w:pStyle w:val="berschrift1"/>
+        <w:rPr>
+          <w:rFonts w:cs="Arial"/>
+        </w:rPr>
       </w:pPr>
       <w:bookmarkStart w:id="0" w:name="_Toc94179743"/>
       <w:r>
+        <w:rPr>
+          <w:rFonts w:cs="Arial"/>
+        </w:rPr>
         <w:lastRenderedPageBreak/>
         <w:t>Dateneigenschaften</w:t>
       </w:r>
       <w:bookmarkEnd w:id="0"/>
-    </w:p>
-    <w:p>
+      <w:r>
+        <w:rPr>
+          <w:rFonts w:cs="Arial"/>
+        </w:rPr>
+        <w:t xml:space="preserve"> und Dataaugmentation</w:t>
+      </w:r>
+    </w:p>
+    <w:p>
+      <w:r>
+        <w:t xml:space="preserve">Für die Verwendung als Trainings-, Validierungs- und Testdaten wurden insgesamt </w:t>
+      </w:r>
+      <w:r>
+        <w:rPr>
+          <w:highlight w:val="yellow"/>
+        </w:rPr>
+        <w:t>xxx</w:t>
+      </w:r>
+      <w:r>
+        <w:t xml:space="preserve"> Bilder ausgewählt. </w:t>
+      </w:r>
+      <w:r>
+        <w:rPr>
+          <w:highlight w:val="yellow"/>
+        </w:rPr>
+        <w:t>xxx</w:t>
+      </w:r>
+      <w:r>
+        <w:t xml:space="preserve"> davon wurden selbst aufgenommen. Vor der Data</w:t>
+      </w:r>
+      <w:r>
+        <w:t>a</w:t>
+      </w:r>
+      <w:r>
+        <w:t xml:space="preserve">ugmentation liegen </w:t>
+      </w:r>
+      <w:r>
+        <w:rPr>
+          <w:highlight w:val="yellow"/>
+        </w:rPr>
+        <w:t>xxx</w:t>
+      </w:r>
+      <w:r>
+        <w:t xml:space="preserve"> Bilder von Flaschenöffnern, </w:t>
+      </w:r>
+      <w:r>
+        <w:rPr>
+          <w:highlight w:val="yellow"/>
+        </w:rPr>
+        <w:t>xxx</w:t>
+      </w:r>
+      <w:r>
+        <w:t xml:space="preserve"> Bilder von Dosenöffnern, </w:t>
+      </w:r>
+      <w:r>
+        <w:rPr>
+          <w:highlight w:val="yellow"/>
+        </w:rPr>
+        <w:t>xxx</w:t>
+      </w:r>
+      <w:r>
+        <w:t xml:space="preserve"> Bilder von Korkenziehern und </w:t>
+      </w:r>
+      <w:r>
+        <w:rPr>
+          <w:highlight w:val="yellow"/>
+        </w:rPr>
+        <w:t>xxx</w:t>
+      </w:r>
+      <w:r>
+        <w:t xml:space="preserve"> Bilder von Küchengeräten</w:t>
+      </w:r>
+      <w:r>
+        <w:t xml:space="preserve"> mit mehreren dieser Funktionen</w:t>
+      </w:r>
+      <w:r>
+        <w:t xml:space="preserve"> vor</w:t>
+      </w:r>
+      <w:r>
+        <w:t>.</w:t>
+      </w:r>
+    </w:p>
+    <w:p>
+      <w:r>
+        <w:t xml:space="preserve">Mittels Dataaugmentation wurde die Anzahl an Bildern auf </w:t>
+      </w:r>
+      <w:r>
+        <w:rPr>
+          <w:highlight w:val="yellow"/>
+        </w:rPr>
+        <w:t>xxx</w:t>
+      </w:r>
+      <w:r>
+        <w:t xml:space="preserve"> Bilder erhöht. Als Methoden wurden dafür </w:t>
+      </w:r>
+      <w:r>
+        <w:rPr>
+          <w:highlight w:val="yellow"/>
+        </w:rPr>
+        <w:t>xxx</w:t>
+      </w:r>
+      <w:r>
+        <w:t xml:space="preserve">, </w:t>
+      </w:r>
+      <w:r>
+        <w:rPr>
+          <w:highlight w:val="yellow"/>
+        </w:rPr>
+        <w:t>xxx</w:t>
+      </w:r>
+      <w:r>
+        <w:t>, …. verwendet.</w:t>
+      </w:r>
+    </w:p>
+    <w:p>
+      <w:r>
+        <w:t>Je nach angewandtem Verfahren wurden die Bilder selbst als Eingabe verwendet oder</w:t>
+      </w:r>
+      <w:r>
+        <w:t xml:space="preserve"> pro Bild</w:t>
+      </w:r>
+      <w:r>
+        <w:t xml:space="preserve"> </w:t>
+      </w:r>
+      <w:r>
+        <w:t xml:space="preserve">vier daraus </w:t>
+      </w:r>
+      <w:r>
+        <w:t xml:space="preserve">extrahierte Merkmale, die in Kapitel </w:t>
+      </w:r>
+      <w:r>
+        <w:rPr>
+          <w:highlight w:val="yellow"/>
+        </w:rPr>
+        <w:t>xxx</w:t>
+      </w:r>
+      <w:r>
+        <w:t xml:space="preserve"> beschrieben werden.</w:t>
+      </w:r>
+      <w:r>
+        <w:t xml:space="preserve"> Tabelle </w:t>
+      </w:r>
+      <w:r>
+        <w:rPr>
+          <w:highlight w:val="yellow"/>
+        </w:rPr>
+        <w:t>xxx</w:t>
+      </w:r>
+      <w:r>
+        <w:t xml:space="preserve"> bietet eine Übersicht über die verwendeten Dateneigenschaften für jedes verwendete Verfahren.</w:t>
+      </w:r>
+    </w:p>
+    <w:tbl>
+      <w:tblPr>
+        <w:tblStyle w:val="Tabellenraster"/>
+        <w:tblW w:w="0" w:type="auto"/>
+        <w:tblLook w:val="04A0" w:firstRow="1" w:lastRow="0" w:firstColumn="1" w:lastColumn="0" w:noHBand="0" w:noVBand="1"/>
+      </w:tblPr>
+      <w:tblGrid>
+        <w:gridCol w:w="2123"/>
+        <w:gridCol w:w="2119"/>
+        <w:gridCol w:w="1417"/>
+        <w:gridCol w:w="1418"/>
+        <w:gridCol w:w="1417"/>
+      </w:tblGrid>
+      <w:tr>
+        <w:tc>
+          <w:tcPr>
+            <w:tcW w:w="2161" w:type="dxa"/>
+            <w:vMerge w:val="restart"/>
+          </w:tcPr>
+          <w:p>
+            <w:pPr>
+              <w:jc w:val="center"/>
+            </w:pPr>
+            <w:r>
+              <w:t>Verfahren</w:t>
+            </w:r>
+          </w:p>
+        </w:tc>
+        <w:tc>
+          <w:tcPr>
+            <w:tcW w:w="2161" w:type="dxa"/>
+            <w:vMerge w:val="restart"/>
+          </w:tcPr>
+          <w:p>
+            <w:pPr>
+              <w:jc w:val="center"/>
+            </w:pPr>
+            <w:r>
+              <w:t xml:space="preserve">Dimensionen eines </w:t>
+            </w:r>
+            <w:r>
+              <w:t xml:space="preserve">einzelnen </w:t>
+            </w:r>
+            <w:r>
+              <w:rPr>
+                <w:highlight w:val="yellow"/>
+              </w:rPr>
+              <w:t>Datenpunktes</w:t>
+            </w:r>
+          </w:p>
+        </w:tc>
+        <w:tc>
+          <w:tcPr>
+            <w:tcW w:w="4322" w:type="dxa"/>
+            <w:gridSpan w:val="3"/>
+          </w:tcPr>
+          <w:p>
+            <w:pPr>
+              <w:jc w:val="center"/>
+            </w:pPr>
+            <w:r>
+              <w:t>Anzahl der Bilder</w:t>
+            </w:r>
+            <w:r>
+              <w:t>/Merkmalsvektoren</w:t>
+            </w:r>
+            <w:r>
+              <w:t xml:space="preserve"> für</w:t>
+            </w:r>
+          </w:p>
+        </w:tc>
+      </w:tr>
+      <w:tr>
+        <w:tc>
+          <w:tcPr>
+            <w:tcW w:w="2161" w:type="dxa"/>
+            <w:vMerge/>
+          </w:tcPr>
+          <w:p>
+            <w:pPr>
+              <w:jc w:val="center"/>
+            </w:pPr>
+          </w:p>
+        </w:tc>
+        <w:tc>
+          <w:tcPr>
+            <w:tcW w:w="2161" w:type="dxa"/>
+            <w:vMerge/>
+          </w:tcPr>
+          <w:p>
+            <w:pPr>
+              <w:jc w:val="center"/>
+            </w:pPr>
+          </w:p>
+        </w:tc>
+        <w:tc>
+          <w:tcPr>
+            <w:tcW w:w="1440" w:type="dxa"/>
+          </w:tcPr>
+          <w:p>
+            <w:pPr>
+              <w:jc w:val="center"/>
+            </w:pPr>
+            <w:r>
+              <w:t>Training</w:t>
+            </w:r>
+          </w:p>
+        </w:tc>
+        <w:tc>
+          <w:tcPr>
+            <w:tcW w:w="1441" w:type="dxa"/>
+          </w:tcPr>
+          <w:p>
+            <w:pPr>
+              <w:jc w:val="center"/>
+            </w:pPr>
+            <w:r>
+              <w:t>Validierung</w:t>
+            </w:r>
+          </w:p>
+        </w:tc>
+        <w:tc>
+          <w:tcPr>
+            <w:tcW w:w="1441" w:type="dxa"/>
+          </w:tcPr>
+          <w:p>
+            <w:pPr>
+              <w:jc w:val="center"/>
+            </w:pPr>
+            <w:r>
+              <w:t>Test</w:t>
+            </w:r>
+          </w:p>
+        </w:tc>
+      </w:tr>
+      <w:tr>
+        <w:tc>
+          <w:tcPr>
+            <w:tcW w:w="2161" w:type="dxa"/>
+          </w:tcPr>
+          <w:p>
+            <w:r>
+              <w:t>Naive Bayes</w:t>
+            </w:r>
+          </w:p>
+        </w:tc>
+        <w:tc>
+          <w:tcPr>
+            <w:tcW w:w="2161" w:type="dxa"/>
+          </w:tcPr>
+          <w:p>
+            <w:r>
+              <w:t>Zeilenvektor</w:t>
+            </w:r>
+            <w:r>
+              <w:t xml:space="preserve"> (4)</w:t>
+            </w:r>
+          </w:p>
+        </w:tc>
+        <w:tc>
+          <w:tcPr>
+            <w:tcW w:w="1440" w:type="dxa"/>
+          </w:tcPr>
+          <w:p/>
+        </w:tc>
+        <w:tc>
+          <w:tcPr>
+            <w:tcW w:w="1441" w:type="dxa"/>
+          </w:tcPr>
+          <w:p/>
+        </w:tc>
+        <w:tc>
+          <w:tcPr>
+            <w:tcW w:w="1441" w:type="dxa"/>
+          </w:tcPr>
+          <w:p/>
+        </w:tc>
+      </w:tr>
+      <w:tr>
+        <w:tc>
+          <w:tcPr>
+            <w:tcW w:w="2161" w:type="dxa"/>
+          </w:tcPr>
+          <w:p>
+            <w:r>
+              <w:t>Entscheidungsbaum</w:t>
+            </w:r>
+          </w:p>
+        </w:tc>
+        <w:tc>
+          <w:tcPr>
+            <w:tcW w:w="2161" w:type="dxa"/>
+          </w:tcPr>
+          <w:p>
+            <w:r>
+              <w:t>Zeilenvektor (4)</w:t>
+            </w:r>
+          </w:p>
+        </w:tc>
+        <w:tc>
+          <w:tcPr>
+            <w:tcW w:w="1440" w:type="dxa"/>
+          </w:tcPr>
+          <w:p/>
+        </w:tc>
+        <w:tc>
+          <w:tcPr>
+            <w:tcW w:w="1441" w:type="dxa"/>
+          </w:tcPr>
+          <w:p/>
+        </w:tc>
+        <w:tc>
+          <w:tcPr>
+            <w:tcW w:w="1441" w:type="dxa"/>
+          </w:tcPr>
+          <w:p/>
+        </w:tc>
+      </w:tr>
+      <w:tr>
+        <w:tc>
+          <w:tcPr>
+            <w:tcW w:w="2161" w:type="dxa"/>
+          </w:tcPr>
+          <w:p>
+            <w:r>
+              <w:t>Random Forrest</w:t>
+            </w:r>
+          </w:p>
+        </w:tc>
+        <w:tc>
+          <w:tcPr>
+            <w:tcW w:w="2161" w:type="dxa"/>
+          </w:tcPr>
+          <w:p>
+            <w:r>
+              <w:t xml:space="preserve">Zeilenvektor (4) </w:t>
+            </w:r>
+            <w:r>
+              <w:rPr>
+                <w:highlight w:val="yellow"/>
+              </w:rPr>
+              <w:t>(?)</w:t>
+            </w:r>
+          </w:p>
+        </w:tc>
+        <w:tc>
+          <w:tcPr>
+            <w:tcW w:w="1440" w:type="dxa"/>
+          </w:tcPr>
+          <w:p/>
+        </w:tc>
+        <w:tc>
+          <w:tcPr>
+            <w:tcW w:w="1441" w:type="dxa"/>
+          </w:tcPr>
+          <w:p/>
+        </w:tc>
+        <w:tc>
+          <w:tcPr>
+            <w:tcW w:w="1441" w:type="dxa"/>
+          </w:tcPr>
+          <w:p/>
+        </w:tc>
+      </w:tr>
+      <w:tr>
+        <w:tc>
+          <w:tcPr>
+            <w:tcW w:w="2161" w:type="dxa"/>
+          </w:tcPr>
+          <w:p>
+            <w:r>
+              <w:t>CNN</w:t>
+            </w:r>
+          </w:p>
+        </w:tc>
+        <w:tc>
+          <w:tcPr>
+            <w:tcW w:w="2161" w:type="dxa"/>
+          </w:tcPr>
+          <w:p>
+            <w:r>
+              <w:t xml:space="preserve">Tupel </w:t>
+            </w:r>
+            <w:r>
+              <w:t>(</w:t>
+            </w:r>
+            <w:r>
+              <w:rPr>
+                <w:highlight w:val="yellow"/>
+              </w:rPr>
+              <w:t>xxx, xxx</w:t>
+            </w:r>
+            <w:r>
+              <w:t>, 3)</w:t>
+            </w:r>
+          </w:p>
+        </w:tc>
+        <w:tc>
+          <w:tcPr>
+            <w:tcW w:w="1440" w:type="dxa"/>
+          </w:tcPr>
+          <w:p/>
+        </w:tc>
+        <w:tc>
+          <w:tcPr>
+            <w:tcW w:w="1441" w:type="dxa"/>
+          </w:tcPr>
+          <w:p/>
+        </w:tc>
+        <w:tc>
+          <w:tcPr>
+            <w:tcW w:w="1441" w:type="dxa"/>
+          </w:tcPr>
+          <w:p/>
+        </w:tc>
+      </w:tr>
+      <w:tr>
+        <w:tc>
+          <w:tcPr>
+            <w:tcW w:w="2161" w:type="dxa"/>
+          </w:tcPr>
+          <w:p>
+            <w:r>
+              <w:t>Transfer Learning</w:t>
+            </w:r>
+          </w:p>
+        </w:tc>
+        <w:tc>
+          <w:tcPr>
+            <w:tcW w:w="2161" w:type="dxa"/>
+          </w:tcPr>
+          <w:p>
+            <w:r>
+              <w:t xml:space="preserve">Tupel </w:t>
+            </w:r>
+            <w:r>
+              <w:rPr>
+                <w:highlight w:val="yellow"/>
+              </w:rPr>
+              <w:t>(xxx, xxx</w:t>
+            </w:r>
+            <w:r>
+              <w:t>, 3)</w:t>
+            </w:r>
+          </w:p>
+        </w:tc>
+        <w:tc>
+          <w:tcPr>
+            <w:tcW w:w="1440" w:type="dxa"/>
+          </w:tcPr>
+          <w:p/>
+        </w:tc>
+        <w:tc>
+          <w:tcPr>
+            <w:tcW w:w="1441" w:type="dxa"/>
+          </w:tcPr>
+          <w:p/>
+        </w:tc>
+        <w:tc>
+          <w:tcPr>
+            <w:tcW w:w="1441" w:type="dxa"/>
+          </w:tcPr>
+          <w:p/>
+        </w:tc>
+      </w:tr>
+      <w:tr>
+        <w:tc>
+          <w:tcPr>
+            <w:tcW w:w="2161" w:type="dxa"/>
+          </w:tcPr>
+          <w:p>
+            <w:r>
+              <w:t>SVM</w:t>
+            </w:r>
+          </w:p>
+        </w:tc>
+        <w:tc>
+          <w:tcPr>
+            <w:tcW w:w="2161" w:type="dxa"/>
+          </w:tcPr>
+          <w:p/>
+        </w:tc>
+        <w:tc>
+          <w:tcPr>
+            <w:tcW w:w="1440" w:type="dxa"/>
+          </w:tcPr>
+          <w:p/>
+        </w:tc>
+        <w:tc>
+          <w:tcPr>
+            <w:tcW w:w="1441" w:type="dxa"/>
+          </w:tcPr>
+          <w:p/>
+        </w:tc>
+        <w:tc>
+          <w:tcPr>
+            <w:tcW w:w="1441" w:type="dxa"/>
+          </w:tcPr>
+          <w:p/>
+        </w:tc>
+      </w:tr>
+    </w:tbl>
+    <w:p/>
+    <w:p>
+      <w:pPr>
+        <w:rPr>
+          <w:rFonts w:cs="Arial"/>
+        </w:rPr>
+      </w:pPr>
+    </w:p>
+    <w:p>
+      <w:pPr>
+        <w:pStyle w:val="berschrift1"/>
+        <w:rPr>
+          <w:rFonts w:cs="Arial"/>
+        </w:rPr>
+      </w:pPr>
+      <w:bookmarkStart w:id="1" w:name="_Toc94179745"/>
+      <w:r>
+        <w:rPr>
+          <w:rFonts w:cs="Arial"/>
+        </w:rPr>
+        <w:t>Liste aller erhobenen Merkmale</w:t>
+      </w:r>
+      <w:bookmarkEnd w:id="1"/>
+    </w:p>
+    <w:p>
+      <w:pPr>
+        <w:rPr>
+          <w:rFonts w:cs="Arial"/>
+        </w:rPr>
+      </w:pPr>
+      <w:r>
+        <w:rPr>
+          <w:rFonts w:cs="Arial"/>
+        </w:rPr>
+        <w:t>Die vollständige Liste aller erhobenen Merkmale ist in der Datei „/</w:t>
+      </w:r>
       <w:proofErr w:type="spellStart"/>
       <w:r>
-        <w:t>aösjkdghö</w:t>
+        <w:rPr>
+          <w:rFonts w:cs="Arial"/>
+        </w:rPr>
+        <w:t>data</w:t>
       </w:r>
       <w:proofErr w:type="spellEnd"/>
+      <w:r>
+        <w:rPr>
+          <w:rFonts w:cs="Arial"/>
+        </w:rPr>
+        <w:t xml:space="preserve">/features.csv“ zu sehen. Hier </w:t>
+      </w:r>
+      <w:r>
+        <w:rPr>
+          <w:rFonts w:cs="Arial"/>
+        </w:rPr>
+        <w:t xml:space="preserve">sind die ersten </w:t>
+      </w:r>
+      <w:r>
+        <w:rPr>
+          <w:rFonts w:cs="Arial"/>
+        </w:rPr>
+        <w:t>zehn</w:t>
+      </w:r>
+      <w:r>
+        <w:rPr>
+          <w:rFonts w:cs="Arial"/>
+        </w:rPr>
+        <w:t xml:space="preserve"> Zeilen</w:t>
+      </w:r>
+      <w:r>
+        <w:rPr>
+          <w:rFonts w:cs="Arial"/>
+        </w:rPr>
+        <w:t xml:space="preserve"> daraus dargestellt</w:t>
+      </w:r>
+      <w:r>
+        <w:rPr>
+          <w:rFonts w:cs="Arial"/>
+        </w:rPr>
+        <w:t>, um einen Überblick über die erhobenen Merkmale zu erhalten.</w:t>
+      </w:r>
+    </w:p>
+    <w:p>
+      <w:pPr>
+        <w:keepNext/>
+      </w:pPr>
+      <w:r>
+        <w:drawing>
+          <wp:inline distT="0" distB="0" distL="0" distR="0" wp14:anchorId="16AB816D" wp14:editId="3FEB3FC6">
+            <wp:extent cx="5400040" cy="1913255"/>
+            <wp:effectExtent l="19050" t="19050" r="0" b="0"/>
+            <wp:docPr id="4" name="Grafik 4"/>
+            <wp:cNvGraphicFramePr>
+              <a:graphicFrameLocks xmlns:a="http://schemas.openxmlformats.org/drawingml/2006/main" noChangeAspect="1"/>
+            </wp:cNvGraphicFramePr>
+            <a:graphic xmlns:a="http://schemas.openxmlformats.org/drawingml/2006/main">
+              <a:graphicData uri="http://schemas.openxmlformats.org/drawingml/2006/picture">
+                <pic:pic xmlns:pic="http://schemas.openxmlformats.org/drawingml/2006/picture">
+                  <pic:nvPicPr>
+                    <pic:cNvPr id="0" name="Picture 4"/>
+                    <pic:cNvPicPr>
+                      <a:picLocks noChangeAspect="1" noChangeArrowheads="1"/>
+                    </pic:cNvPicPr>
+                  </pic:nvPicPr>
+                  <pic:blipFill>
+                    <a:blip r:embed="rId14">
+                      <a:extLst>
+                        <a:ext uri="{28A0092B-C50C-407E-A947-70E740481C1C}">
+                          <a14:useLocalDpi xmlns:a14="http://schemas.microsoft.com/office/drawing/2010/main" val="0"/>
+                        </a:ext>
+                      </a:extLst>
+                    </a:blip>
+                    <a:srcRect/>
+                    <a:stretch>
+                      <a:fillRect/>
+                    </a:stretch>
+                  </pic:blipFill>
+                  <pic:spPr bwMode="auto">
+                    <a:xfrm>
+                      <a:off x="0" y="0"/>
+                      <a:ext cx="5400040" cy="1913255"/>
+                    </a:xfrm>
+                    <a:prstGeom prst="rect">
+                      <a:avLst/>
+                    </a:prstGeom>
+                    <a:noFill/>
+                    <a:ln w="12700">
+                      <a:solidFill>
+                        <a:schemeClr val="tx1"/>
+                      </a:solidFill>
+                    </a:ln>
+                  </pic:spPr>
+                </pic:pic>
+              </a:graphicData>
+            </a:graphic>
+          </wp:inline>
+        </w:drawing>
+      </w:r>
+    </w:p>
+    <w:p>
+      <w:pPr>
+        <w:pStyle w:val="Beschriftung"/>
+        <w:rPr>
+          <w:rFonts w:cs="Arial"/>
+        </w:rPr>
+      </w:pPr>
+      <w:r>
+        <w:t xml:space="preserve">Abbildung </w:t>
+      </w:r>
+      <w:fldSimple w:instr=" SEQ Abbildung \* ARABIC ">
+        <w:r>
+          <w:rPr>
+            <w:noProof/>
+          </w:rPr>
+          <w:t>1</w:t>
+        </w:r>
+      </w:fldSimple>
+      <w:r>
+        <w:t>: Liste mit dem Pfad des Bildes, der Klasse des Objektes im Bild und den extrahierten Merkmalen</w:t>
+      </w:r>
+    </w:p>
+    <w:p>
+      <w:pPr>
+        <w:rPr>
+          <w:rFonts w:cs="Arial"/>
+        </w:rPr>
+      </w:pPr>
+      <w:r>
+        <w:rPr>
+          <w:rFonts w:cs="Arial"/>
+        </w:rPr>
+        <w:t xml:space="preserve">Die ersten Spalten enthalten den Pfad zum jeweiligen Bild und den Namen und Index der Klasse des im Bild </w:t>
+      </w:r>
+      <w:r>
+        <w:rPr>
+          <w:rFonts w:cs="Arial"/>
+        </w:rPr>
+        <w:t>dargestellten</w:t>
+      </w:r>
+      <w:r>
+        <w:rPr>
+          <w:rFonts w:cs="Arial"/>
+        </w:rPr>
+        <w:t xml:space="preserve"> Objekts. Nach dem Klassen-Index folgt das erste erhobene Merkmal: das </w:t>
+      </w:r>
+      <w:r>
+        <w:rPr>
+          <w:rFonts w:cs="Arial"/>
+          <w:b/>
+          <w:bCs/>
+        </w:rPr>
+        <w:t>Seitenverhältnis</w:t>
+      </w:r>
+      <w:r>
+        <w:rPr>
+          <w:rFonts w:cs="Arial"/>
+        </w:rPr>
+        <w:t xml:space="preserve"> des Objekts.</w:t>
+      </w:r>
+      <w:r>
+        <w:rPr>
+          <w:rFonts w:cs="Arial"/>
+        </w:rPr>
+        <w:t xml:space="preserve"> Dafür wurde ein Rechteck um das Objekt gelegt, sodass dessen Länge und Breite jeweils minimal wird. Als Seitenverhältnis wurde das Verhältnis der Breite zur Länge berechnet. Für die nächsten Merkmale wurde die </w:t>
+      </w:r>
+      <w:r>
+        <w:rPr>
+          <w:rFonts w:cs="Arial"/>
+          <w:b/>
+          <w:bCs/>
+        </w:rPr>
+        <w:t>Anzahl an Ecken</w:t>
+      </w:r>
+      <w:r>
+        <w:rPr>
+          <w:rFonts w:cs="Arial"/>
+        </w:rPr>
+        <w:t xml:space="preserve"> im Bild </w:t>
+      </w:r>
+      <w:r>
+        <w:rPr>
+          <w:rFonts w:cs="Arial"/>
+        </w:rPr>
+        <w:t xml:space="preserve">mit zwei verschiedenen Verfahren </w:t>
+      </w:r>
+      <w:r>
+        <w:rPr>
+          <w:rFonts w:cs="Arial"/>
+        </w:rPr>
+        <w:t>ermittelt.</w:t>
+      </w:r>
+      <w:r>
+        <w:rPr>
+          <w:rFonts w:cs="Arial"/>
+        </w:rPr>
+        <w:t xml:space="preserve"> Das letzte erhobene Merkmal ist das </w:t>
+      </w:r>
+      <w:r>
+        <w:rPr>
+          <w:rFonts w:cs="Arial"/>
+          <w:b/>
+          <w:bCs/>
+        </w:rPr>
+        <w:t>Verhältnis zwischen Umfang und Flächeninhalt</w:t>
+      </w:r>
+      <w:r>
+        <w:rPr>
+          <w:rFonts w:cs="Arial"/>
+        </w:rPr>
+        <w:t xml:space="preserve"> der größtem im Bild gefundenen Kontur.</w:t>
+      </w:r>
+    </w:p>
+    <w:p>
+      <w:pPr>
+        <w:rPr>
+          <w:rFonts w:cs="Arial"/>
+        </w:rPr>
+      </w:pPr>
     </w:p>
     <w:p>
       <w:pPr>
         <w:pStyle w:val="berschrift1"/>
-      </w:pPr>
-      <w:bookmarkStart w:id="1" w:name="_Toc94179744"/>
-      <w:r>
-        <w:lastRenderedPageBreak/>
-        <w:t>Verwendete Dataaugmentation</w:t>
-      </w:r>
-      <w:bookmarkEnd w:id="1"/>
-    </w:p>
-    <w:p>
+        <w:rPr>
+          <w:rFonts w:cs="Arial"/>
+        </w:rPr>
+      </w:pPr>
+      <w:bookmarkStart w:id="2" w:name="_Toc94179746"/>
       <w:proofErr w:type="spellStart"/>
       <w:r>
-        <w:t>aösjkdghös</w:t>
+        <w:rPr>
+          <w:rFonts w:cs="Arial"/>
+        </w:rPr>
+        <w:t>Scattermatrix</w:t>
       </w:r>
       <w:proofErr w:type="spellEnd"/>
+      <w:r>
+        <w:rPr>
+          <w:rFonts w:cs="Arial"/>
+        </w:rPr>
+        <w:t xml:space="preserve"> der Merkmale</w:t>
+      </w:r>
+      <w:bookmarkEnd w:id="2"/>
+    </w:p>
+    <w:p>
+      <w:pPr>
+        <w:rPr>
+          <w:rFonts w:cs="Arial"/>
+        </w:rPr>
+      </w:pPr>
+      <w:proofErr w:type="spellStart"/>
+      <w:r>
+        <w:rPr>
+          <w:rFonts w:cs="Arial"/>
+        </w:rPr>
+        <w:t>alskjdbgödkjs</w:t>
+      </w:r>
+      <w:proofErr w:type="spellEnd"/>
     </w:p>
     <w:p>
       <w:pPr>
         <w:pStyle w:val="berschrift1"/>
-      </w:pPr>
-      <w:bookmarkStart w:id="2" w:name="_Toc94179745"/>
-      <w:r>
-        <w:lastRenderedPageBreak/>
-        <w:t>Liste aller erhobenen Merkmale</w:t>
-      </w:r>
-      <w:bookmarkEnd w:id="2"/>
-    </w:p>
-    <w:p>
+        <w:rPr>
+          <w:rFonts w:cs="Arial"/>
+        </w:rPr>
+      </w:pPr>
+      <w:bookmarkStart w:id="3" w:name="_Toc94179747"/>
+      <w:r>
+        <w:rPr>
+          <w:rFonts w:cs="Arial"/>
+        </w:rPr>
+        <w:t>Vergleich der wichtigsten Kennzahlen</w:t>
+      </w:r>
+      <w:bookmarkEnd w:id="3"/>
+    </w:p>
+    <w:p>
+      <w:pPr>
+        <w:rPr>
+          <w:rFonts w:cs="Arial"/>
+        </w:rPr>
+      </w:pPr>
       <w:proofErr w:type="spellStart"/>
       <w:r>
-        <w:t>aöskjdghökjskadh</w:t>
+        <w:rPr>
+          <w:rFonts w:cs="Arial"/>
+        </w:rPr>
+        <w:t>öakjgd</w:t>
       </w:r>
       <w:proofErr w:type="spellEnd"/>
     </w:p>
     <w:p>
       <w:pPr>
         <w:pStyle w:val="berschrift1"/>
-      </w:pPr>
-      <w:bookmarkStart w:id="3" w:name="_Toc94179746"/>
+        <w:rPr>
+          <w:rFonts w:cs="Arial"/>
+        </w:rPr>
+      </w:pPr>
+      <w:bookmarkStart w:id="4" w:name="_Toc94179748"/>
+      <w:r>
+        <w:rPr>
+          <w:rFonts w:cs="Arial"/>
+        </w:rPr>
+        <w:t>Verlust- und Konvergenzfunktionen</w:t>
+      </w:r>
+      <w:bookmarkEnd w:id="4"/>
+    </w:p>
+    <w:p>
+      <w:pPr>
+        <w:rPr>
+          <w:rFonts w:cs="Arial"/>
+        </w:rPr>
+      </w:pPr>
       <w:proofErr w:type="spellStart"/>
       <w:r>
-        <w:lastRenderedPageBreak/>
-        <w:t>Scattermatrix</w:t>
+        <w:rPr>
+          <w:rFonts w:cs="Arial"/>
+        </w:rPr>
+        <w:t>aösjkdhgökjadh</w:t>
       </w:r>
       <w:proofErr w:type="spellEnd"/>
-      <w:r>
-        <w:t xml:space="preserve"> der Merkmale</w:t>
-      </w:r>
-      <w:bookmarkEnd w:id="3"/>
-    </w:p>
-    <w:p>
-      <w:proofErr w:type="spellStart"/>
-      <w:r>
-        <w:t>alskjdbgödkjs</w:t>
-      </w:r>
-      <w:proofErr w:type="spellEnd"/>
-    </w:p>
-    <w:p>
-      <w:pPr>
-        <w:pStyle w:val="berschrift1"/>
-      </w:pPr>
-      <w:bookmarkStart w:id="4" w:name="_Toc94179747"/>
-      <w:r>
-        <w:lastRenderedPageBreak/>
-        <w:t>Vergleich der wichtigsten Kennzahlen</w:t>
-      </w:r>
-      <w:bookmarkEnd w:id="4"/>
-    </w:p>
-    <w:p>
-      <w:proofErr w:type="spellStart"/>
-      <w:r>
-        <w:t>öakjgd</w:t>
-      </w:r>
-      <w:proofErr w:type="spellEnd"/>
-    </w:p>
-    <w:p>
-      <w:pPr>
-        <w:pStyle w:val="berschrift1"/>
-      </w:pPr>
-      <w:bookmarkStart w:id="5" w:name="_Toc94179748"/>
-      <w:r>
-        <w:lastRenderedPageBreak/>
-        <w:t>Verlust- und Konvergenzfunktionen</w:t>
-      </w:r>
-      <w:bookmarkEnd w:id="5"/>
-    </w:p>
-    <w:p>
-      <w:proofErr w:type="spellStart"/>
-      <w:r>
-        <w:t>aösjkdhgökjadh</w:t>
-      </w:r>
-      <w:proofErr w:type="spellEnd"/>
     </w:p>
     <w:sectPr>
-      <w:headerReference w:type="default" r:id="rId14"/>
+      <w:headerReference w:type="default" r:id="rId15"/>
       <w:pgSz w:w="11906" w:h="16838"/>
       <w:pgMar w:top="1418" w:right="1701" w:bottom="2268" w:left="1701" w:header="709" w:footer="709" w:gutter="0"/>
       <w:pgNumType w:start="1"/>
@@ -1607,7 +2645,6 @@
   <w:style w:type="character" w:default="1" w:styleId="Absatz-Standardschriftart">
     <w:name w:val="Default Paragraph Font"/>
     <w:uiPriority w:val="1"/>
-    <w:semiHidden/>
     <w:unhideWhenUsed/>
   </w:style>
   <w:style w:type="table" w:default="1" w:styleId="NormaleTabelle">
@@ -1794,6 +2831,42 @@
     <w:rsid w:val="00980A97"/>
     <w:rPr>
       <w:rFonts w:ascii="Arial" w:hAnsi="Arial"/>
+    </w:rPr>
+  </w:style>
+  <w:style w:type="table" w:styleId="Tabellenraster">
+    <w:name w:val="Table Grid"/>
+    <w:basedOn w:val="NormaleTabelle"/>
+    <w:uiPriority w:val="39"/>
+    <w:rsid w:val="008B5DE1"/>
+    <w:pPr>
+      <w:spacing w:after="0" w:line="240" w:lineRule="auto"/>
+    </w:pPr>
+    <w:tblPr>
+      <w:tblBorders>
+        <w:top w:val="single" w:sz="4" w:space="0" w:color="auto"/>
+        <w:left w:val="single" w:sz="4" w:space="0" w:color="auto"/>
+        <w:bottom w:val="single" w:sz="4" w:space="0" w:color="auto"/>
+        <w:right w:val="single" w:sz="4" w:space="0" w:color="auto"/>
+        <w:insideH w:val="single" w:sz="4" w:space="0" w:color="auto"/>
+        <w:insideV w:val="single" w:sz="4" w:space="0" w:color="auto"/>
+      </w:tblBorders>
+    </w:tblPr>
+  </w:style>
+  <w:style w:type="paragraph" w:styleId="Beschriftung">
+    <w:name w:val="caption"/>
+    <w:basedOn w:val="Standard"/>
+    <w:next w:val="Standard"/>
+    <w:uiPriority w:val="35"/>
+    <w:unhideWhenUsed/>
+    <w:qFormat/>
+    <w:rsid w:val="00C01594"/>
+    <w:pPr>
+      <w:spacing w:after="200" w:line="240" w:lineRule="auto"/>
+    </w:pPr>
+    <w:rPr>
+      <w:iCs/>
+      <w:sz w:val="18"/>
+      <w:szCs w:val="18"/>
     </w:rPr>
   </w:style>
 </w:styles>

</xml_diff>